<commit_message>
Added Figure 5 - ILC2s co-localize with lymphatics in the lung
</commit_message>
<xml_diff>
--- a/manuscript/Figures_draft.docx
+++ b/manuscript/Figures_draft.docx
@@ -965,40 +965,7 @@
           <w:szCs w:val="20"/>
           <w:lang w:val="en-US" w:eastAsia="de-DE"/>
         </w:rPr>
-        <w:t xml:space="preserve">Box plot depicting the total number of analyzed </w:t>
-      </w:r>
-      <w:r>
-        <w:rPr>
-          <w:rFonts w:ascii="Segoe UI" w:eastAsia="Times New Roman" w:hAnsi="Segoe UI" w:cs="Segoe UI"/>
-          <w:color w:val="000000"/>
-          <w:kern w:val="24"/>
-          <w:sz w:val="20"/>
-          <w:szCs w:val="20"/>
-          <w:lang w:val="en-US" w:eastAsia="de-DE"/>
-        </w:rPr>
-        <w:t xml:space="preserve">immune cells </w:t>
-      </w:r>
-      <w:r>
-        <w:rPr>
-          <w:rFonts w:ascii="Segoe UI" w:eastAsia="Times New Roman" w:hAnsi="Segoe UI" w:cs="Segoe UI"/>
-          <w:color w:val="000000"/>
-          <w:kern w:val="24"/>
-          <w:sz w:val="20"/>
-          <w:szCs w:val="20"/>
-          <w:lang w:val="en-US" w:eastAsia="de-DE"/>
-        </w:rPr>
-        <w:t>per FOV split by condition</w:t>
-      </w:r>
-      <w:r>
-        <w:rPr>
-          <w:rFonts w:ascii="Segoe UI" w:eastAsia="Times New Roman" w:hAnsi="Segoe UI" w:cs="Segoe UI"/>
-          <w:color w:val="000000"/>
-          <w:kern w:val="24"/>
-          <w:sz w:val="20"/>
-          <w:szCs w:val="20"/>
-          <w:lang w:val="en-US" w:eastAsia="de-DE"/>
-        </w:rPr>
-        <w:t>.</w:t>
+        <w:t>Box plot depicting the total number of analyzed immune cells per FOV split by condition.</w:t>
       </w:r>
       <w:r>
         <w:rPr>
@@ -1033,29 +1000,7 @@
           <w:szCs w:val="20"/>
           <w:lang w:val="en-US" w:eastAsia="de-DE"/>
         </w:rPr>
-        <w:t xml:space="preserve">Box plot depicting the total number of analyzed </w:t>
-      </w:r>
-      <w:r>
-        <w:rPr>
-          <w:rFonts w:ascii="Segoe UI" w:eastAsia="Times New Roman" w:hAnsi="Segoe UI" w:cs="Segoe UI"/>
-          <w:color w:val="000000"/>
-          <w:kern w:val="24"/>
-          <w:sz w:val="20"/>
-          <w:szCs w:val="20"/>
-          <w:lang w:val="en-US" w:eastAsia="de-DE"/>
-        </w:rPr>
-        <w:t xml:space="preserve">ILCs </w:t>
-      </w:r>
-      <w:r>
-        <w:rPr>
-          <w:rFonts w:ascii="Segoe UI" w:eastAsia="Times New Roman" w:hAnsi="Segoe UI" w:cs="Segoe UI"/>
-          <w:color w:val="000000"/>
-          <w:kern w:val="24"/>
-          <w:sz w:val="20"/>
-          <w:szCs w:val="20"/>
-          <w:lang w:val="en-US" w:eastAsia="de-DE"/>
-        </w:rPr>
-        <w:t>per FOV split by condition</w:t>
+        <w:t>Box plot depicting the total number of analyzed ILCs per FOV split by condition</w:t>
       </w:r>
       <w:r>
         <w:rPr>
@@ -1127,73 +1072,7 @@
           <w:szCs w:val="20"/>
           <w:lang w:val="en-US" w:eastAsia="de-DE"/>
         </w:rPr>
-        <w:t xml:space="preserve">Box plots showing the total count of </w:t>
-      </w:r>
-      <w:r>
-        <w:rPr>
-          <w:rFonts w:ascii="Segoe UI" w:eastAsia="Times New Roman" w:hAnsi="Segoe UI" w:cs="Segoe UI"/>
-          <w:color w:val="000000"/>
-          <w:kern w:val="24"/>
-          <w:sz w:val="20"/>
-          <w:szCs w:val="20"/>
-          <w:lang w:val="en-US" w:eastAsia="de-DE"/>
-        </w:rPr>
-        <w:t>all annotated cells</w:t>
-      </w:r>
-      <w:r>
-        <w:rPr>
-          <w:rFonts w:ascii="Segoe UI" w:eastAsia="Times New Roman" w:hAnsi="Segoe UI" w:cs="Segoe UI"/>
-          <w:color w:val="000000"/>
-          <w:kern w:val="24"/>
-          <w:sz w:val="20"/>
-          <w:szCs w:val="20"/>
-          <w:lang w:val="en-US" w:eastAsia="de-DE"/>
-        </w:rPr>
-        <w:t xml:space="preserve">, </w:t>
-      </w:r>
-      <w:r>
-        <w:rPr>
-          <w:rFonts w:ascii="Segoe UI" w:eastAsia="Times New Roman" w:hAnsi="Segoe UI" w:cs="Segoe UI"/>
-          <w:color w:val="000000"/>
-          <w:kern w:val="24"/>
-          <w:sz w:val="20"/>
-          <w:szCs w:val="20"/>
-          <w:lang w:val="en-US" w:eastAsia="de-DE"/>
-        </w:rPr>
-        <w:t>immune cells</w:t>
-      </w:r>
-      <w:r>
-        <w:rPr>
-          <w:rFonts w:ascii="Segoe UI" w:eastAsia="Times New Roman" w:hAnsi="Segoe UI" w:cs="Segoe UI"/>
-          <w:color w:val="000000"/>
-          <w:kern w:val="24"/>
-          <w:sz w:val="20"/>
-          <w:szCs w:val="20"/>
-          <w:lang w:val="en-US" w:eastAsia="de-DE"/>
-        </w:rPr>
-        <w:t>, and ILCs per analyzed condition</w:t>
-      </w:r>
-      <w:r>
-        <w:rPr>
-          <w:rFonts w:ascii="Segoe UI" w:eastAsia="Times New Roman" w:hAnsi="Segoe UI" w:cs="Segoe UI"/>
-          <w:color w:val="000000"/>
-          <w:kern w:val="24"/>
-          <w:sz w:val="20"/>
-          <w:szCs w:val="20"/>
-          <w:lang w:val="en-US" w:eastAsia="de-DE"/>
-        </w:rPr>
-        <w:t xml:space="preserve"> per FOV</w:t>
-      </w:r>
-      <w:r>
-        <w:rPr>
-          <w:rFonts w:ascii="Segoe UI" w:eastAsia="Times New Roman" w:hAnsi="Segoe UI" w:cs="Segoe UI"/>
-          <w:color w:val="000000"/>
-          <w:kern w:val="24"/>
-          <w:sz w:val="20"/>
-          <w:szCs w:val="20"/>
-          <w:lang w:val="en-US" w:eastAsia="de-DE"/>
-        </w:rPr>
-        <w:t>, respectively.</w:t>
+        <w:t>Box plots showing the total count of all annotated cells, immune cells, and ILCs per analyzed condition per FOV, respectively.</w:t>
       </w:r>
       <w:r>
         <w:rPr>
@@ -1206,90 +1085,55 @@
           <w:szCs w:val="20"/>
           <w:lang w:val="en-US" w:eastAsia="de-DE"/>
         </w:rPr>
+        <w:t xml:space="preserve"> (</w:t>
+      </w:r>
+      <w:r>
+        <w:rPr>
+          <w:rFonts w:ascii="Segoe UI" w:eastAsia="Times New Roman" w:hAnsi="Segoe UI" w:cs="Segoe UI"/>
+          <w:b/>
+          <w:bCs/>
+          <w:color w:val="000000"/>
+          <w:kern w:val="24"/>
+          <w:sz w:val="20"/>
+          <w:szCs w:val="20"/>
+          <w:lang w:val="en-US" w:eastAsia="de-DE"/>
+        </w:rPr>
+        <w:t>G-H</w:t>
+      </w:r>
+      <w:r>
+        <w:rPr>
+          <w:rFonts w:ascii="Segoe UI" w:eastAsia="Times New Roman" w:hAnsi="Segoe UI" w:cs="Segoe UI"/>
+          <w:b/>
+          <w:bCs/>
+          <w:color w:val="000000"/>
+          <w:kern w:val="24"/>
+          <w:sz w:val="20"/>
+          <w:szCs w:val="20"/>
+          <w:lang w:val="en-US" w:eastAsia="de-DE"/>
+        </w:rPr>
+        <w:t>)</w:t>
+      </w:r>
+      <w:r>
+        <w:rPr>
+          <w:rFonts w:ascii="Segoe UI" w:eastAsia="Times New Roman" w:hAnsi="Segoe UI" w:cs="Segoe UI"/>
+          <w:color w:val="000000"/>
+          <w:kern w:val="24"/>
+          <w:sz w:val="20"/>
+          <w:szCs w:val="20"/>
+          <w:lang w:val="en-US" w:eastAsia="de-DE"/>
+        </w:rPr>
         <w:t xml:space="preserve"> </w:t>
       </w:r>
       <w:r>
         <w:rPr>
           <w:rFonts w:ascii="Segoe UI" w:eastAsia="Times New Roman" w:hAnsi="Segoe UI" w:cs="Segoe UI"/>
-          <w:b/>
-          <w:bCs/>
-          <w:color w:val="000000"/>
-          <w:kern w:val="24"/>
-          <w:sz w:val="20"/>
-          <w:szCs w:val="20"/>
-          <w:lang w:val="en-US" w:eastAsia="de-DE"/>
-        </w:rPr>
-        <w:t>(</w:t>
-      </w:r>
-      <w:r>
-        <w:rPr>
-          <w:rFonts w:ascii="Segoe UI" w:eastAsia="Times New Roman" w:hAnsi="Segoe UI" w:cs="Segoe UI"/>
-          <w:b/>
-          <w:bCs/>
-          <w:color w:val="000000"/>
-          <w:kern w:val="24"/>
-          <w:sz w:val="20"/>
-          <w:szCs w:val="20"/>
-          <w:lang w:val="en-US" w:eastAsia="de-DE"/>
-        </w:rPr>
-        <w:t>G-H</w:t>
-      </w:r>
-      <w:r>
-        <w:rPr>
-          <w:rFonts w:ascii="Segoe UI" w:eastAsia="Times New Roman" w:hAnsi="Segoe UI" w:cs="Segoe UI"/>
-          <w:b/>
-          <w:bCs/>
-          <w:color w:val="000000"/>
-          <w:kern w:val="24"/>
-          <w:sz w:val="20"/>
-          <w:szCs w:val="20"/>
-          <w:lang w:val="en-US" w:eastAsia="de-DE"/>
-        </w:rPr>
-        <w:t>)</w:t>
-      </w:r>
-      <w:r>
-        <w:rPr>
-          <w:rFonts w:ascii="Segoe UI" w:eastAsia="Times New Roman" w:hAnsi="Segoe UI" w:cs="Segoe UI"/>
-          <w:color w:val="000000"/>
-          <w:kern w:val="24"/>
-          <w:sz w:val="20"/>
-          <w:szCs w:val="20"/>
-          <w:lang w:val="en-US" w:eastAsia="de-DE"/>
-        </w:rPr>
-        <w:t xml:space="preserve"> </w:t>
-      </w:r>
-      <w:r>
-        <w:rPr>
-          <w:rFonts w:ascii="Segoe UI" w:eastAsia="Times New Roman" w:hAnsi="Segoe UI" w:cs="Segoe UI"/>
-          <w:color w:val="000000"/>
-          <w:kern w:val="24"/>
-          <w:sz w:val="20"/>
-          <w:szCs w:val="20"/>
-          <w:lang w:val="en-US" w:eastAsia="de-DE"/>
-        </w:rPr>
-        <w:t>Box plots showing the total count of NK cells/ILC1s, ILC2s, and ILC3s per analyzed condition</w:t>
-      </w:r>
-      <w:r>
-        <w:rPr>
-          <w:rFonts w:ascii="Segoe UI" w:eastAsia="Times New Roman" w:hAnsi="Segoe UI" w:cs="Segoe UI"/>
-          <w:color w:val="000000"/>
-          <w:kern w:val="24"/>
-          <w:sz w:val="20"/>
-          <w:szCs w:val="20"/>
-          <w:lang w:val="en-US" w:eastAsia="de-DE"/>
-        </w:rPr>
-        <w:t xml:space="preserve"> per FOV</w:t>
-      </w:r>
-      <w:r>
-        <w:rPr>
-          <w:rFonts w:ascii="Segoe UI" w:eastAsia="Times New Roman" w:hAnsi="Segoe UI" w:cs="Segoe UI"/>
-          <w:color w:val="000000"/>
-          <w:kern w:val="24"/>
-          <w:sz w:val="20"/>
-          <w:szCs w:val="20"/>
-          <w:lang w:val="en-US" w:eastAsia="de-DE"/>
-        </w:rPr>
-        <w:t>, respectively. (A-I) FOV = analyzed fields of view; n = 9</w:t>
+          <w:color w:val="000000"/>
+          <w:kern w:val="24"/>
+          <w:sz w:val="20"/>
+          <w:szCs w:val="20"/>
+          <w:lang w:val="en-US" w:eastAsia="de-DE"/>
+        </w:rPr>
+        <w:t>Box plots showing the total count of NK cells/ILC1s, ILC2s, and ILC3s per analyzed condition per FOV, respectively. (A-I) FOV = analyzed fields of view; n = 9</w:t>
       </w:r>
       <w:r>
         <w:rPr>
@@ -1342,17 +1186,6 @@
         <w:jc w:val="both"/>
         <w:rPr>
           <w:rFonts w:ascii="Segoe UI" w:eastAsia="Times New Roman" w:hAnsi="Segoe UI" w:cs="Segoe UI"/>
-          <w:bCs/>
-          <w:color w:val="000000"/>
-          <w:kern w:val="24"/>
-          <w:sz w:val="20"/>
-          <w:szCs w:val="20"/>
-          <w:lang w:val="en-US" w:eastAsia="de-DE"/>
-        </w:rPr>
-      </w:pPr>
-      <w:r>
-        <w:rPr>
-          <w:rFonts w:ascii="Segoe UI" w:eastAsia="Times New Roman" w:hAnsi="Segoe UI" w:cs="Segoe UI"/>
           <w:b/>
           <w:bCs/>
           <w:color w:val="000000"/>
@@ -1361,7 +1194,94 @@
           <w:szCs w:val="20"/>
           <w:lang w:val="en-US" w:eastAsia="de-DE"/>
         </w:rPr>
+      </w:pPr>
+      <w:r>
+        <w:rPr>
+          <w:rFonts w:ascii="Segoe UI" w:eastAsia="Times New Roman" w:hAnsi="Segoe UI" w:cs="Segoe UI"/>
+          <w:b/>
+          <w:bCs/>
+          <w:noProof/>
+          <w:color w:val="000000"/>
+          <w:kern w:val="24"/>
+          <w:sz w:val="20"/>
+          <w:szCs w:val="20"/>
+          <w:lang w:val="en-US" w:eastAsia="de-DE"/>
+        </w:rPr>
         <w:lastRenderedPageBreak/>
+        <w:drawing>
+          <wp:inline distT="0" distB="0" distL="0" distR="0" wp14:anchorId="1350D554" wp14:editId="6277DB90">
+            <wp:extent cx="5762625" cy="6076950"/>
+            <wp:effectExtent l="0" t="0" r="9525" b="0"/>
+            <wp:docPr id="697352123" name="Grafik 1"/>
+            <wp:cNvGraphicFramePr>
+              <a:graphicFrameLocks xmlns:a="http://schemas.openxmlformats.org/drawingml/2006/main" noChangeAspect="1"/>
+            </wp:cNvGraphicFramePr>
+            <a:graphic xmlns:a="http://schemas.openxmlformats.org/drawingml/2006/main">
+              <a:graphicData uri="http://schemas.openxmlformats.org/drawingml/2006/picture">
+                <pic:pic xmlns:pic="http://schemas.openxmlformats.org/drawingml/2006/picture">
+                  <pic:nvPicPr>
+                    <pic:cNvPr id="0" name="Picture 1"/>
+                    <pic:cNvPicPr>
+                      <a:picLocks noChangeAspect="1" noChangeArrowheads="1"/>
+                    </pic:cNvPicPr>
+                  </pic:nvPicPr>
+                  <pic:blipFill>
+                    <a:blip r:embed="rId10" cstate="print">
+                      <a:extLst>
+                        <a:ext uri="{28A0092B-C50C-407E-A947-70E740481C1C}">
+                          <a14:useLocalDpi xmlns:a14="http://schemas.microsoft.com/office/drawing/2010/main" val="0"/>
+                        </a:ext>
+                      </a:extLst>
+                    </a:blip>
+                    <a:srcRect/>
+                    <a:stretch>
+                      <a:fillRect/>
+                    </a:stretch>
+                  </pic:blipFill>
+                  <pic:spPr bwMode="auto">
+                    <a:xfrm>
+                      <a:off x="0" y="0"/>
+                      <a:ext cx="5762625" cy="6076950"/>
+                    </a:xfrm>
+                    <a:prstGeom prst="rect">
+                      <a:avLst/>
+                    </a:prstGeom>
+                    <a:noFill/>
+                    <a:ln>
+                      <a:noFill/>
+                    </a:ln>
+                  </pic:spPr>
+                </pic:pic>
+              </a:graphicData>
+            </a:graphic>
+          </wp:inline>
+        </w:drawing>
+      </w:r>
+    </w:p>
+    <w:p>
+      <w:pPr>
+        <w:jc w:val="both"/>
+        <w:rPr>
+          <w:rFonts w:ascii="Segoe UI" w:eastAsia="Times New Roman" w:hAnsi="Segoe UI" w:cs="Segoe UI"/>
+          <w:bCs/>
+          <w:color w:val="000000"/>
+          <w:kern w:val="24"/>
+          <w:sz w:val="20"/>
+          <w:szCs w:val="20"/>
+          <w:lang w:val="en-US" w:eastAsia="de-DE"/>
+        </w:rPr>
+      </w:pPr>
+      <w:r>
+        <w:rPr>
+          <w:rFonts w:ascii="Segoe UI" w:eastAsia="Times New Roman" w:hAnsi="Segoe UI" w:cs="Segoe UI"/>
+          <w:b/>
+          <w:bCs/>
+          <w:color w:val="000000"/>
+          <w:kern w:val="24"/>
+          <w:sz w:val="20"/>
+          <w:szCs w:val="20"/>
+          <w:lang w:val="en-US" w:eastAsia="de-DE"/>
+        </w:rPr>
         <w:t>Figure 5:</w:t>
       </w:r>
       <w:r>
@@ -1375,6 +1295,19 @@
           <w:szCs w:val="20"/>
           <w:lang w:val="en-US" w:eastAsia="de-DE"/>
         </w:rPr>
+        <w:t xml:space="preserve"> (A)</w:t>
+      </w:r>
+      <w:r>
+        <w:rPr>
+          <w:rFonts w:ascii="Segoe UI" w:eastAsia="Times New Roman" w:hAnsi="Segoe UI" w:cs="Segoe UI"/>
+          <w:b/>
+          <w:bCs/>
+          <w:color w:val="000000"/>
+          <w:kern w:val="24"/>
+          <w:sz w:val="20"/>
+          <w:szCs w:val="20"/>
+          <w:lang w:val="en-US" w:eastAsia="de-DE"/>
+        </w:rPr>
         <w:t xml:space="preserve"> </w:t>
       </w:r>
       <w:r>
@@ -1387,7 +1320,327 @@
           <w:szCs w:val="20"/>
           <w:lang w:val="en-US" w:eastAsia="de-DE"/>
         </w:rPr>
-        <w:t>dd</w:t>
+        <w:t>Bar plot showing the results of the co-enrichment analysis of ILC2s and lymphatics. Each bar represents one analyzed FOV. Asterisks mark p-value lower than 0.05.</w:t>
+      </w:r>
+      <w:r>
+        <w:rPr>
+          <w:rFonts w:ascii="Segoe UI" w:eastAsia="Times New Roman" w:hAnsi="Segoe UI" w:cs="Segoe UI"/>
+          <w:b/>
+          <w:bCs/>
+          <w:color w:val="000000"/>
+          <w:kern w:val="24"/>
+          <w:sz w:val="20"/>
+          <w:szCs w:val="20"/>
+          <w:lang w:val="en-US" w:eastAsia="de-DE"/>
+        </w:rPr>
+        <w:t xml:space="preserve"> (B) </w:t>
+      </w:r>
+      <w:r>
+        <w:rPr>
+          <w:rFonts w:ascii="Segoe UI" w:eastAsia="Times New Roman" w:hAnsi="Segoe UI" w:cs="Segoe UI"/>
+          <w:bCs/>
+          <w:color w:val="000000"/>
+          <w:kern w:val="24"/>
+          <w:sz w:val="20"/>
+          <w:szCs w:val="20"/>
+          <w:lang w:val="en-US" w:eastAsia="de-DE"/>
+        </w:rPr>
+        <w:t xml:space="preserve">IF overlay of CD90.2 (Cyan), FN (Magenta) and LYVE1 (Yellow). White dots mark identified ILC2s. Each dot represents one identified cell. Scale bar: 200 µm. </w:t>
+      </w:r>
+      <w:r>
+        <w:rPr>
+          <w:rFonts w:ascii="Segoe UI" w:eastAsia="Times New Roman" w:hAnsi="Segoe UI" w:cs="Segoe UI"/>
+          <w:b/>
+          <w:bCs/>
+          <w:color w:val="000000"/>
+          <w:kern w:val="24"/>
+          <w:sz w:val="20"/>
+          <w:szCs w:val="20"/>
+          <w:lang w:val="en-US" w:eastAsia="de-DE"/>
+        </w:rPr>
+        <w:t xml:space="preserve">(C) </w:t>
+      </w:r>
+      <w:r>
+        <w:rPr>
+          <w:rFonts w:ascii="Segoe UI" w:eastAsia="Times New Roman" w:hAnsi="Segoe UI" w:cs="Segoe UI"/>
+          <w:bCs/>
+          <w:color w:val="000000"/>
+          <w:kern w:val="24"/>
+          <w:sz w:val="20"/>
+          <w:szCs w:val="20"/>
+          <w:lang w:val="en-US" w:eastAsia="de-DE"/>
+        </w:rPr>
+        <w:t>Box plot depicting the minimal distance</w:t>
+      </w:r>
+      <w:r>
+        <w:rPr>
+          <w:rFonts w:ascii="Segoe UI" w:eastAsia="Times New Roman" w:hAnsi="Segoe UI" w:cs="Segoe UI"/>
+          <w:bCs/>
+          <w:color w:val="000000"/>
+          <w:kern w:val="24"/>
+          <w:sz w:val="20"/>
+          <w:szCs w:val="20"/>
+          <w:lang w:val="en-US" w:eastAsia="de-DE"/>
+        </w:rPr>
+        <w:t>s</w:t>
+      </w:r>
+      <w:r>
+        <w:rPr>
+          <w:rFonts w:ascii="Segoe UI" w:eastAsia="Times New Roman" w:hAnsi="Segoe UI" w:cs="Segoe UI"/>
+          <w:bCs/>
+          <w:color w:val="000000"/>
+          <w:kern w:val="24"/>
+          <w:sz w:val="20"/>
+          <w:szCs w:val="20"/>
+          <w:lang w:val="en-US" w:eastAsia="de-DE"/>
+        </w:rPr>
+        <w:t xml:space="preserve"> </w:t>
+      </w:r>
+      <w:r>
+        <w:rPr>
+          <w:rFonts w:ascii="Segoe UI" w:eastAsia="Times New Roman" w:hAnsi="Segoe UI" w:cs="Segoe UI"/>
+          <w:bCs/>
+          <w:color w:val="000000"/>
+          <w:kern w:val="24"/>
+          <w:sz w:val="20"/>
+          <w:szCs w:val="20"/>
+          <w:lang w:val="en-US" w:eastAsia="de-DE"/>
+        </w:rPr>
+        <w:t xml:space="preserve">of the </w:t>
+      </w:r>
+      <w:r>
+        <w:rPr>
+          <w:rFonts w:ascii="Segoe UI" w:eastAsia="Times New Roman" w:hAnsi="Segoe UI" w:cs="Segoe UI"/>
+          <w:bCs/>
+          <w:color w:val="000000"/>
+          <w:kern w:val="24"/>
+          <w:sz w:val="20"/>
+          <w:szCs w:val="20"/>
+          <w:lang w:val="en-US" w:eastAsia="de-DE"/>
+        </w:rPr>
+        <w:t>identified immune cell types to lymphatics as reference cells</w:t>
+      </w:r>
+      <w:r>
+        <w:rPr>
+          <w:rFonts w:ascii="Segoe UI" w:eastAsia="Times New Roman" w:hAnsi="Segoe UI" w:cs="Segoe UI"/>
+          <w:bCs/>
+          <w:color w:val="000000"/>
+          <w:kern w:val="24"/>
+          <w:sz w:val="20"/>
+          <w:szCs w:val="20"/>
+          <w:lang w:val="en-US" w:eastAsia="de-DE"/>
+        </w:rPr>
+        <w:t xml:space="preserve"> under healthy conditions</w:t>
+      </w:r>
+      <w:r>
+        <w:rPr>
+          <w:rFonts w:ascii="Segoe UI" w:eastAsia="Times New Roman" w:hAnsi="Segoe UI" w:cs="Segoe UI"/>
+          <w:bCs/>
+          <w:color w:val="000000"/>
+          <w:kern w:val="24"/>
+          <w:sz w:val="20"/>
+          <w:szCs w:val="20"/>
+          <w:lang w:val="en-US" w:eastAsia="de-DE"/>
+        </w:rPr>
+        <w:t xml:space="preserve">. Number represents the median minimum distance for the respective cell type in µm. </w:t>
+      </w:r>
+      <w:r>
+        <w:rPr>
+          <w:rFonts w:ascii="Segoe UI" w:eastAsia="Times New Roman" w:hAnsi="Segoe UI" w:cs="Segoe UI"/>
+          <w:b/>
+          <w:bCs/>
+          <w:color w:val="000000"/>
+          <w:kern w:val="24"/>
+          <w:sz w:val="20"/>
+          <w:szCs w:val="20"/>
+          <w:lang w:val="en-US" w:eastAsia="de-DE"/>
+        </w:rPr>
+        <w:t xml:space="preserve">(D) </w:t>
+      </w:r>
+      <w:r>
+        <w:rPr>
+          <w:rFonts w:ascii="Segoe UI" w:eastAsia="Times New Roman" w:hAnsi="Segoe UI" w:cs="Segoe UI"/>
+          <w:bCs/>
+          <w:color w:val="000000"/>
+          <w:kern w:val="24"/>
+          <w:sz w:val="20"/>
+          <w:szCs w:val="20"/>
+          <w:lang w:val="en-US" w:eastAsia="de-DE"/>
+        </w:rPr>
+        <w:t>Box plot depicting the minimal distance</w:t>
+      </w:r>
+      <w:r>
+        <w:rPr>
+          <w:rFonts w:ascii="Segoe UI" w:eastAsia="Times New Roman" w:hAnsi="Segoe UI" w:cs="Segoe UI"/>
+          <w:bCs/>
+          <w:color w:val="000000"/>
+          <w:kern w:val="24"/>
+          <w:sz w:val="20"/>
+          <w:szCs w:val="20"/>
+          <w:lang w:val="en-US" w:eastAsia="de-DE"/>
+        </w:rPr>
+        <w:t>s</w:t>
+      </w:r>
+      <w:r>
+        <w:rPr>
+          <w:rFonts w:ascii="Segoe UI" w:eastAsia="Times New Roman" w:hAnsi="Segoe UI" w:cs="Segoe UI"/>
+          <w:bCs/>
+          <w:color w:val="000000"/>
+          <w:kern w:val="24"/>
+          <w:sz w:val="20"/>
+          <w:szCs w:val="20"/>
+          <w:lang w:val="en-US" w:eastAsia="de-DE"/>
+        </w:rPr>
+        <w:t xml:space="preserve"> </w:t>
+      </w:r>
+      <w:r>
+        <w:rPr>
+          <w:rFonts w:ascii="Segoe UI" w:eastAsia="Times New Roman" w:hAnsi="Segoe UI" w:cs="Segoe UI"/>
+          <w:bCs/>
+          <w:color w:val="000000"/>
+          <w:kern w:val="24"/>
+          <w:sz w:val="20"/>
+          <w:szCs w:val="20"/>
+          <w:lang w:val="en-US" w:eastAsia="de-DE"/>
+        </w:rPr>
+        <w:t xml:space="preserve">of the </w:t>
+      </w:r>
+      <w:r>
+        <w:rPr>
+          <w:rFonts w:ascii="Segoe UI" w:eastAsia="Times New Roman" w:hAnsi="Segoe UI" w:cs="Segoe UI"/>
+          <w:bCs/>
+          <w:color w:val="000000"/>
+          <w:kern w:val="24"/>
+          <w:sz w:val="20"/>
+          <w:szCs w:val="20"/>
+          <w:lang w:val="en-US" w:eastAsia="de-DE"/>
+        </w:rPr>
+        <w:t>identified immune cell types to lymphatics as reference cells</w:t>
+      </w:r>
+      <w:r>
+        <w:rPr>
+          <w:rFonts w:ascii="Segoe UI" w:eastAsia="Times New Roman" w:hAnsi="Segoe UI" w:cs="Segoe UI"/>
+          <w:bCs/>
+          <w:color w:val="000000"/>
+          <w:kern w:val="24"/>
+          <w:sz w:val="20"/>
+          <w:szCs w:val="20"/>
+          <w:lang w:val="en-US" w:eastAsia="de-DE"/>
+        </w:rPr>
+        <w:t xml:space="preserve"> at IL-33 day 3</w:t>
+      </w:r>
+      <w:r>
+        <w:rPr>
+          <w:rFonts w:ascii="Segoe UI" w:eastAsia="Times New Roman" w:hAnsi="Segoe UI" w:cs="Segoe UI"/>
+          <w:bCs/>
+          <w:color w:val="000000"/>
+          <w:kern w:val="24"/>
+          <w:sz w:val="20"/>
+          <w:szCs w:val="20"/>
+          <w:lang w:val="en-US" w:eastAsia="de-DE"/>
+        </w:rPr>
+        <w:t>. Number represents the median minimum distance for the respective cell type in µm.</w:t>
+      </w:r>
+      <w:r>
+        <w:rPr>
+          <w:rFonts w:ascii="Segoe UI" w:eastAsia="Times New Roman" w:hAnsi="Segoe UI" w:cs="Segoe UI"/>
+          <w:b/>
+          <w:bCs/>
+          <w:color w:val="000000"/>
+          <w:kern w:val="24"/>
+          <w:sz w:val="20"/>
+          <w:szCs w:val="20"/>
+          <w:lang w:val="en-US" w:eastAsia="de-DE"/>
+        </w:rPr>
+        <w:t xml:space="preserve"> (E). </w:t>
+      </w:r>
+      <w:r>
+        <w:rPr>
+          <w:rFonts w:ascii="Segoe UI" w:eastAsia="Times New Roman" w:hAnsi="Segoe UI" w:cs="Segoe UI"/>
+          <w:bCs/>
+          <w:color w:val="000000"/>
+          <w:kern w:val="24"/>
+          <w:sz w:val="20"/>
+          <w:szCs w:val="20"/>
+          <w:lang w:val="en-US" w:eastAsia="de-DE"/>
+        </w:rPr>
+        <w:t xml:space="preserve">Box plot showing the result of the CIN analysis showing the frequency of lymphatics in a 15 µm radius around ILC2s used as reference cells. </w:t>
+      </w:r>
+      <w:r>
+        <w:rPr>
+          <w:rFonts w:ascii="Segoe UI" w:eastAsia="Times New Roman" w:hAnsi="Segoe UI" w:cs="Segoe UI"/>
+          <w:bCs/>
+          <w:color w:val="000000"/>
+          <w:kern w:val="24"/>
+          <w:sz w:val="20"/>
+          <w:szCs w:val="20"/>
+          <w:lang w:val="en-US" w:eastAsia="de-DE"/>
+        </w:rPr>
+        <w:t xml:space="preserve">Number represents the median frequency at each condition in %. </w:t>
+      </w:r>
+    </w:p>
+    <w:p>
+      <w:pPr>
+        <w:rPr>
+          <w:rFonts w:ascii="Segoe UI" w:eastAsia="Times New Roman" w:hAnsi="Segoe UI" w:cs="Segoe UI"/>
+          <w:bCs/>
+          <w:color w:val="000000"/>
+          <w:kern w:val="24"/>
+          <w:sz w:val="20"/>
+          <w:szCs w:val="20"/>
+          <w:lang w:val="en-US" w:eastAsia="de-DE"/>
+        </w:rPr>
+      </w:pPr>
+      <w:r>
+        <w:rPr>
+          <w:rFonts w:ascii="Segoe UI" w:eastAsia="Times New Roman" w:hAnsi="Segoe UI" w:cs="Segoe UI"/>
+          <w:bCs/>
+          <w:color w:val="000000"/>
+          <w:kern w:val="24"/>
+          <w:sz w:val="20"/>
+          <w:szCs w:val="20"/>
+          <w:lang w:val="en-US" w:eastAsia="de-DE"/>
+        </w:rPr>
+        <w:br w:type="page"/>
+      </w:r>
+    </w:p>
+    <w:p>
+      <w:pPr>
+        <w:jc w:val="both"/>
+        <w:rPr>
+          <w:rFonts w:ascii="Segoe UI" w:eastAsia="Times New Roman" w:hAnsi="Segoe UI" w:cs="Segoe UI"/>
+          <w:bCs/>
+          <w:color w:val="000000"/>
+          <w:kern w:val="24"/>
+          <w:sz w:val="20"/>
+          <w:szCs w:val="20"/>
+          <w:lang w:val="en-US" w:eastAsia="de-DE"/>
+        </w:rPr>
+      </w:pPr>
+      <w:r>
+        <w:rPr>
+          <w:rFonts w:ascii="Segoe UI" w:eastAsia="Times New Roman" w:hAnsi="Segoe UI" w:cs="Segoe UI"/>
+          <w:bCs/>
+          <w:color w:val="000000"/>
+          <w:kern w:val="24"/>
+          <w:sz w:val="20"/>
+          <w:szCs w:val="20"/>
+          <w:lang w:val="en-US" w:eastAsia="de-DE"/>
+        </w:rPr>
+        <w:lastRenderedPageBreak/>
+        <w:t xml:space="preserve">Figure 6: </w:t>
+      </w:r>
+      <w:r>
+        <w:rPr>
+          <w:rFonts w:ascii="Segoe UI" w:eastAsia="Times New Roman" w:hAnsi="Segoe UI" w:cs="Segoe UI"/>
+          <w:bCs/>
+          <w:color w:val="000000"/>
+          <w:kern w:val="24"/>
+          <w:sz w:val="20"/>
+          <w:szCs w:val="20"/>
+          <w:lang w:val="en-US" w:eastAsia="de-DE"/>
+        </w:rPr>
+        <w:t xml:space="preserve"> </w:t>
       </w:r>
     </w:p>
     <w:sectPr>

</xml_diff>